<commit_message>
Survey and img update
</commit_message>
<xml_diff>
--- a/Problem Statement.docx
+++ b/Problem Statement.docx
@@ -476,15 +476,65 @@
       </w:pPr>
       <w:r>
         <w:rPr>
-          <w:rFonts w:eastAsia="Times New Roman" w:cstheme="minorHAnsi"/>
-          <w:color w:val="000000" w:themeColor="text1"/>
-          <w:kern w:val="0"/>
-          <w:sz w:val="32"/>
-          <w:szCs w:val="32"/>
-          <w:lang w:eastAsia="en-IN"/>
-          <w14:ligatures w14:val="none"/>
-        </w:rPr>
-        <w:t>Back in 2013, a company called McKinsey estimated that the open data market, which involves using information from both governments and businesses, was worth around $3 trillion per year.</w:t>
+          <w:rFonts w:cstheme="minorHAnsi"/>
+          <w:color w:val="000000" w:themeColor="text1"/>
+          <w:sz w:val="32"/>
+          <w:szCs w:val="32"/>
+        </w:rPr>
+        <w:t xml:space="preserve">In the changed post COVID-19 business landscape, the global market for Digital Advertising and Marketing estimated at US$531 Billion in the year 2022, is projected to reach a revised size of US$1.5 Trillion by </w:t>
+      </w:r>
+      <w:r>
+        <w:rPr>
+          <w:rFonts w:cstheme="minorHAnsi"/>
+          <w:color w:val="000000" w:themeColor="text1"/>
+          <w:sz w:val="32"/>
+          <w:szCs w:val="32"/>
+        </w:rPr>
+        <w:t>2030</w:t>
+      </w:r>
+      <w:r>
+        <w:rPr>
+          <w:rFonts w:cstheme="minorHAnsi"/>
+          <w:color w:val="000000" w:themeColor="text1"/>
+          <w:sz w:val="32"/>
+          <w:szCs w:val="32"/>
+        </w:rPr>
+        <w:t>(</w:t>
+      </w:r>
+      <w:r>
+        <w:rPr>
+          <w:rFonts w:cstheme="minorHAnsi"/>
+          <w:sz w:val="32"/>
+          <w:szCs w:val="32"/>
+        </w:rPr>
+        <w:t>Global</w:t>
+      </w:r>
+      <w:r>
+        <w:rPr>
+          <w:rFonts w:cstheme="minorHAnsi"/>
+          <w:color w:val="454748"/>
+          <w:sz w:val="32"/>
+          <w:szCs w:val="32"/>
+        </w:rPr>
+        <w:t xml:space="preserve"> </w:t>
+      </w:r>
+      <w:r>
+        <w:rPr>
+          <w:rFonts w:cstheme="minorHAnsi"/>
+          <w:color w:val="000000" w:themeColor="text1"/>
+          <w:sz w:val="32"/>
+          <w:szCs w:val="32"/>
+        </w:rPr>
+        <w:t>Industry Analysts, Inc</w:t>
+      </w:r>
+      <w:r>
+        <w:rPr>
+          <w:rFonts w:cstheme="minorHAnsi"/>
+          <w:color w:val="454748"/>
+          <w:sz w:val="32"/>
+          <w:szCs w:val="32"/>
+        </w:rPr>
+        <w:t>).</w:t>
       </w:r>
     </w:p>
     <w:p>
@@ -513,7 +563,8 @@
           <w:sz w:val="32"/>
           <w:szCs w:val="32"/>
         </w:rPr>
-        <w:t xml:space="preserve">the total global value of digital advertising is now estimated at $300 </w:t>
+        <w:lastRenderedPageBreak/>
+        <w:t xml:space="preserve">One in ten internet users around the world deploy ad-blocking software that can prevent companies from tracking online </w:t>
       </w:r>
       <w:r>
         <w:rPr>
@@ -522,18 +573,22 @@
           <w:sz w:val="32"/>
           <w:szCs w:val="32"/>
         </w:rPr>
-        <w:t>billion.</w:t>
-      </w:r>
-    </w:p>
-    <w:p>
-      <w:pPr>
-        <w:numPr>
-          <w:ilvl w:val="0"/>
-          <w:numId w:val="2"/>
-        </w:numPr>
+        <w:t>activity (</w:t>
+      </w:r>
+      <w:r>
+        <w:rPr>
+          <w:rFonts w:cstheme="minorHAnsi"/>
+          <w:color w:val="000000" w:themeColor="text1"/>
+          <w:sz w:val="32"/>
+          <w:szCs w:val="32"/>
+        </w:rPr>
+        <w:t>McKinsey and Company).</w:t>
+      </w:r>
+    </w:p>
+    <w:p>
+      <w:pPr>
         <w:shd w:val="clear" w:color="auto" w:fill="FFFFFF"/>
         <w:spacing w:before="100" w:beforeAutospacing="1" w:after="100" w:afterAutospacing="1" w:line="240" w:lineRule="auto"/>
-        <w:ind w:left="1200"/>
         <w:rPr>
           <w:rFonts w:eastAsia="Times New Roman" w:cstheme="minorHAnsi"/>
           <w:color w:val="000000" w:themeColor="text1"/>
@@ -544,86 +599,6 @@
           <w14:ligatures w14:val="none"/>
         </w:rPr>
       </w:pPr>
-      <w:r>
-        <w:rPr>
-          <w:rFonts w:eastAsia="Times New Roman" w:cstheme="minorHAnsi"/>
-          <w:color w:val="000000" w:themeColor="text1"/>
-          <w:kern w:val="0"/>
-          <w:sz w:val="32"/>
-          <w:szCs w:val="32"/>
-          <w:lang w:eastAsia="en-IN"/>
-          <w14:ligatures w14:val="none"/>
-        </w:rPr>
-        <w:lastRenderedPageBreak/>
-        <w:t>The amount of consumer information revealed in the worst data breaches is truly astonishing. For instance, in just two security breaches within a single big company, over 3.5 billion records were disclosed to the public.</w:t>
-      </w:r>
-    </w:p>
-    <w:p>
-      <w:pPr>
-        <w:numPr>
-          <w:ilvl w:val="0"/>
-          <w:numId w:val="2"/>
-        </w:numPr>
-        <w:shd w:val="clear" w:color="auto" w:fill="FFFFFF"/>
-        <w:spacing w:before="100" w:beforeAutospacing="1" w:after="100" w:afterAutospacing="1" w:line="240" w:lineRule="auto"/>
-        <w:ind w:left="1200"/>
-        <w:rPr>
-          <w:rFonts w:eastAsia="Times New Roman" w:cstheme="minorHAnsi"/>
-          <w:color w:val="000000" w:themeColor="text1"/>
-          <w:kern w:val="0"/>
-          <w:sz w:val="32"/>
-          <w:szCs w:val="32"/>
-          <w:lang w:eastAsia="en-IN"/>
-          <w14:ligatures w14:val="none"/>
-        </w:rPr>
-      </w:pPr>
-      <w:r>
-        <w:rPr>
-          <w:rFonts w:cstheme="minorHAnsi"/>
-          <w:color w:val="000000" w:themeColor="text1"/>
-          <w:sz w:val="32"/>
-          <w:szCs w:val="32"/>
-        </w:rPr>
-        <w:t>One in ten internet users around the world (and three in ten US users) deploy ad-blocking software that can prevent companies from tracking online activity. </w:t>
-      </w:r>
-    </w:p>
-    <w:p>
-      <w:pPr>
-        <w:numPr>
-          <w:ilvl w:val="0"/>
-          <w:numId w:val="2"/>
-        </w:numPr>
-        <w:shd w:val="clear" w:color="auto" w:fill="FFFFFF"/>
-        <w:spacing w:before="100" w:beforeAutospacing="1" w:after="100" w:afterAutospacing="1" w:line="240" w:lineRule="auto"/>
-        <w:ind w:left="1200"/>
-        <w:rPr>
-          <w:rFonts w:eastAsia="Times New Roman" w:cstheme="minorHAnsi"/>
-          <w:color w:val="000000" w:themeColor="text1"/>
-          <w:kern w:val="0"/>
-          <w:sz w:val="32"/>
-          <w:szCs w:val="32"/>
-          <w:lang w:eastAsia="en-IN"/>
-          <w14:ligatures w14:val="none"/>
-        </w:rPr>
-      </w:pPr>
-      <w:r>
-        <w:rPr>
-          <w:rFonts w:cstheme="minorHAnsi"/>
-          <w:color w:val="000000" w:themeColor="text1"/>
-          <w:sz w:val="32"/>
-          <w:szCs w:val="32"/>
-        </w:rPr>
-        <w:t>C</w:t>
-      </w:r>
-      <w:r>
-        <w:rPr>
-          <w:rFonts w:cstheme="minorHAnsi"/>
-          <w:color w:val="000000" w:themeColor="text1"/>
-          <w:sz w:val="32"/>
-          <w:szCs w:val="32"/>
-        </w:rPr>
-        <w:t>onsumer-trust levels are low overall but vary by industry. Two sectors—healthcare and financial services—achieved the highest score for trust: 44 percent.</w:t>
-      </w:r>
     </w:p>
     <w:p>
       <w:pPr>
@@ -1060,7 +1035,6 @@
           <w:szCs w:val="32"/>
           <w:u w:val="single"/>
         </w:rPr>
-        <w:lastRenderedPageBreak/>
         <w:t>Market St</w:t>
       </w:r>
       <w:r>
@@ -1168,6 +1142,7 @@
           <w:sz w:val="32"/>
           <w:szCs w:val="32"/>
         </w:rPr>
+        <w:lastRenderedPageBreak/>
         <w:t>We will</w:t>
       </w:r>
       <w:r>
@@ -1415,7 +1390,17 @@
           <w:szCs w:val="32"/>
           <w:u w:val="single"/>
         </w:rPr>
-        <w:t>Revenue Model</w:t>
+        <w:t xml:space="preserve">Revenue </w:t>
+      </w:r>
+      <w:r>
+        <w:rPr>
+          <w:rFonts w:ascii="Calibri" w:hAnsi="Calibri" w:cs="Calibri"/>
+          <w:color w:val="000000" w:themeColor="text1"/>
+          <w:sz w:val="32"/>
+          <w:szCs w:val="32"/>
+          <w:u w:val="single"/>
+        </w:rPr>
+        <w:t>Model</w:t>
       </w:r>
     </w:p>
     <w:p>
@@ -1428,27 +1413,312 @@
         <w:shd w:val="clear" w:color="auto" w:fill="FFFFFF"/>
         <w:spacing w:before="0" w:beforeAutospacing="0" w:after="360" w:afterAutospacing="0"/>
         <w:rPr>
+          <w:rFonts w:asciiTheme="minorHAnsi" w:hAnsiTheme="minorHAnsi" w:cstheme="minorHAnsi"/>
+          <w:color w:val="525A5F"/>
+          <w:sz w:val="32"/>
+          <w:szCs w:val="32"/>
+          <w:u w:val="single"/>
+        </w:rPr>
+      </w:pPr>
+      <w:r>
+        <w:rPr>
+          <w:rFonts w:asciiTheme="minorHAnsi" w:hAnsiTheme="minorHAnsi" w:cstheme="minorHAnsi"/>
+          <w:color w:val="525A5F"/>
+          <w:sz w:val="32"/>
+          <w:szCs w:val="32"/>
+        </w:rPr>
+        <w:t>We will charge a small amount from both the parties (the data provider and the receiver) by becoming their mediator.</w:t>
+      </w:r>
+    </w:p>
+    <w:p>
+      <w:pPr>
+        <w:pStyle w:val="NormalWeb"/>
+        <w:shd w:val="clear" w:color="auto" w:fill="FFFFFF"/>
+        <w:spacing w:before="0" w:beforeAutospacing="0" w:after="360" w:afterAutospacing="0"/>
+        <w:rPr>
           <w:rFonts w:ascii="Lato" w:hAnsi="Lato"/>
           <w:color w:val="525A5F"/>
           <w:sz w:val="32"/>
           <w:szCs w:val="32"/>
-          <w:u w:val="single"/>
-        </w:rPr>
-      </w:pPr>
-      <w:r>
+        </w:rPr>
+      </w:pPr>
+    </w:p>
+    <w:p>
+      <w:pPr>
+        <w:pStyle w:val="NormalWeb"/>
+        <w:shd w:val="clear" w:color="auto" w:fill="FFFFFF"/>
+        <w:spacing w:before="0" w:beforeAutospacing="0" w:after="360" w:afterAutospacing="0"/>
         <w:rPr>
           <w:rFonts w:ascii="Lato" w:hAnsi="Lato"/>
           <w:color w:val="525A5F"/>
           <w:sz w:val="32"/>
           <w:szCs w:val="32"/>
         </w:rPr>
-        <w:t>We will charge a small amount from both the parties (the data provider and the receiver) by becoming their mediator.</w:t>
-      </w:r>
-    </w:p>
-    <w:p>
-      <w:pPr>
-        <w:rPr>
+      </w:pPr>
+    </w:p>
+    <w:p>
+      <w:pPr>
+        <w:rPr>
+          <w:rFonts w:cstheme="minorHAnsi"/>
+          <w:color w:val="0E0618"/>
+          <w:sz w:val="32"/>
+          <w:szCs w:val="32"/>
+          <w:u w:val="single"/>
+          <w:shd w:val="clear" w:color="auto" w:fill="FFFFFF"/>
+        </w:rPr>
+      </w:pPr>
+      <w:r>
+        <w:rPr>
+          <w:rFonts w:cstheme="minorHAnsi"/>
+          <w:color w:val="0E0618"/>
+          <w:sz w:val="32"/>
+          <w:szCs w:val="32"/>
+          <w:shd w:val="clear" w:color="auto" w:fill="FFFFFF"/>
+        </w:rPr>
+        <w:t xml:space="preserve">                               </w:t>
+      </w:r>
+      <w:r>
+        <w:rPr>
+          <w:rFonts w:cstheme="minorHAnsi"/>
+          <w:color w:val="0E0618"/>
+          <w:sz w:val="32"/>
+          <w:szCs w:val="32"/>
+          <w:u w:val="single"/>
+          <w:shd w:val="clear" w:color="auto" w:fill="FFFFFF"/>
+        </w:rPr>
+        <w:t>Analysis by Dhruva</w:t>
+      </w:r>
+    </w:p>
+    <w:p>
+      <w:pPr>
+        <w:rPr>
+          <w:rFonts w:cstheme="minorHAnsi"/>
+          <w:color w:val="0E0618"/>
+          <w:sz w:val="32"/>
+          <w:szCs w:val="32"/>
+          <w:shd w:val="clear" w:color="auto" w:fill="FFFFFF"/>
+        </w:rPr>
+      </w:pPr>
+    </w:p>
+    <w:p>
+      <w:pPr>
+        <w:rPr>
+          <w:rFonts w:cstheme="minorHAnsi"/>
+          <w:color w:val="0E0618"/>
+          <w:sz w:val="32"/>
+          <w:szCs w:val="32"/>
+          <w:shd w:val="clear" w:color="auto" w:fill="FFFFFF"/>
+        </w:rPr>
+      </w:pPr>
+    </w:p>
+    <w:p>
+      <w:pPr>
+        <w:rPr>
+          <w:rFonts w:cstheme="minorHAnsi"/>
+          <w:color w:val="525A5F"/>
+          <w:sz w:val="32"/>
+          <w:szCs w:val="32"/>
+          <w:shd w:val="clear" w:color="auto" w:fill="FFFFFF"/>
+        </w:rPr>
+      </w:pPr>
+      <w:r>
+        <w:rPr>
+          <w:rFonts w:cstheme="minorHAnsi"/>
+          <w:color w:val="525A5F"/>
+          <w:sz w:val="32"/>
+          <w:szCs w:val="32"/>
+          <w:shd w:val="clear" w:color="auto" w:fill="FFFFFF"/>
+        </w:rPr>
+        <w:t>Druva saw first-hand the value of data rise as organizations sought to enhance security and management for data being created, stored and shared in more places and ways than ever before. With this understanding, we sought to measure the pulse of global IT leaders through our inaugural 2020 Value of Data survey. </w:t>
+      </w:r>
+    </w:p>
+    <w:p>
+      <w:pPr>
+        <w:rPr>
+          <w:rFonts w:cstheme="minorHAnsi"/>
+          <w:color w:val="0E0618"/>
+          <w:sz w:val="32"/>
+          <w:szCs w:val="32"/>
+          <w:shd w:val="clear" w:color="auto" w:fill="FFFFFF"/>
+        </w:rPr>
+      </w:pPr>
+    </w:p>
+    <w:p>
+      <w:pPr>
+        <w:rPr>
+          <w:rFonts w:cstheme="minorHAnsi"/>
+          <w:color w:val="0E0618"/>
+          <w:sz w:val="32"/>
+          <w:szCs w:val="32"/>
+          <w:shd w:val="clear" w:color="auto" w:fill="FFFFFF"/>
+        </w:rPr>
+      </w:pPr>
+      <w:r>
+        <w:rPr>
+          <w:rFonts w:cstheme="minorHAnsi"/>
+          <w:color w:val="525A5F"/>
+          <w:sz w:val="32"/>
+          <w:szCs w:val="32"/>
+          <w:shd w:val="clear" w:color="auto" w:fill="FFFFFF"/>
+        </w:rPr>
+        <w:t>Based on responses from more than 700 IT leaders across the United States and the United Kingdom, this year’s report offers a glimpse into the unprecedented challenges businesses are facing </w:t>
+      </w:r>
+    </w:p>
+    <w:p>
+      <w:pPr>
+        <w:rPr>
+          <w:rFonts w:cstheme="minorHAnsi"/>
+          <w:color w:val="0E0618"/>
+          <w:sz w:val="32"/>
+          <w:szCs w:val="32"/>
+          <w:shd w:val="clear" w:color="auto" w:fill="FFFFFF"/>
+        </w:rPr>
+      </w:pPr>
+    </w:p>
+    <w:p>
+      <w:pPr>
+        <w:rPr>
+          <w:rFonts w:cstheme="minorHAnsi"/>
+          <w:color w:val="0E0618"/>
+          <w:sz w:val="32"/>
+          <w:szCs w:val="32"/>
+          <w:shd w:val="clear" w:color="auto" w:fill="FFFFFF"/>
+        </w:rPr>
+      </w:pPr>
+      <w:r>
+        <w:rPr>
+          <w:rFonts w:cstheme="minorHAnsi"/>
+          <w:color w:val="0E0618"/>
+          <w:sz w:val="32"/>
+          <w:szCs w:val="32"/>
+          <w:shd w:val="clear" w:color="auto" w:fill="FFFFFF"/>
+        </w:rPr>
+        <w:t>Nearly three-quarters (73%) of IT decision makers in the US and UK are relying on data more to make business decisions, and 33% believe the value of data has permanently increased since the beginning of the COVID-19 pandemic, according to a</w:t>
+      </w:r>
+      <w:hyperlink r:id="rId8" w:tgtFrame="_blank" w:history="1">
+        <w:r>
+          <w:rPr>
+            <w:rStyle w:val="Hyperlink"/>
+            <w:rFonts w:cstheme="minorHAnsi"/>
+            <w:color w:val="3289C8"/>
+            <w:sz w:val="32"/>
+            <w:szCs w:val="32"/>
+            <w:shd w:val="clear" w:color="auto" w:fill="FFFFFF"/>
+          </w:rPr>
+          <w:t> newly released survey by Druva</w:t>
+        </w:r>
+      </w:hyperlink>
+      <w:r>
+        <w:rPr>
+          <w:rFonts w:cstheme="minorHAnsi"/>
+          <w:color w:val="0E0618"/>
+          <w:sz w:val="32"/>
+          <w:szCs w:val="32"/>
+          <w:shd w:val="clear" w:color="auto" w:fill="FFFFFF"/>
+        </w:rPr>
+        <w:t>.</w:t>
+      </w:r>
+    </w:p>
+    <w:p>
+      <w:pPr>
+        <w:rPr>
+          <w:rFonts w:cstheme="minorHAnsi"/>
+          <w:color w:val="0E0618"/>
+          <w:sz w:val="32"/>
+          <w:szCs w:val="32"/>
+          <w:shd w:val="clear" w:color="auto" w:fill="FFFFFF"/>
+        </w:rPr>
+      </w:pPr>
+    </w:p>
+    <w:p>
+      <w:pPr>
+        <w:rPr>
+          <w:rFonts w:cstheme="minorHAnsi"/>
+          <w:color w:val="000000" w:themeColor="text1"/>
+          <w:sz w:val="32"/>
+          <w:szCs w:val="32"/>
+          <w:shd w:val="clear" w:color="auto" w:fill="FFFFFF"/>
+        </w:rPr>
+      </w:pPr>
+      <w:r>
+        <w:rPr>
+          <w:rFonts w:cstheme="minorHAnsi"/>
+          <w:color w:val="000000" w:themeColor="text1"/>
+          <w:sz w:val="32"/>
+          <w:szCs w:val="32"/>
+          <w:shd w:val="clear" w:color="auto" w:fill="FFFFFF"/>
+        </w:rPr>
+        <w:t>70% of respondents are confident in their abilities to maximize the value of data. However, organizations struggle with access, as 41% say the data they collect is not readily available when needed for decision making. Nearly half (47%) of respondents say their organization can only go up to four hours without access to data before causing serious harm to their business. </w:t>
+      </w:r>
+    </w:p>
+    <w:p>
+      <w:pPr>
+        <w:rPr>
+          <w:rFonts w:cstheme="minorHAnsi"/>
+          <w:color w:val="000000" w:themeColor="text1"/>
+          <w:sz w:val="32"/>
+          <w:szCs w:val="32"/>
+          <w:shd w:val="clear" w:color="auto" w:fill="FFFFFF"/>
+        </w:rPr>
+      </w:pPr>
+    </w:p>
+    <w:p>
+      <w:pPr>
+        <w:pStyle w:val="NormalWeb"/>
+        <w:shd w:val="clear" w:color="auto" w:fill="FFFFFF"/>
+        <w:spacing w:before="0" w:beforeAutospacing="0" w:after="360" w:afterAutospacing="0"/>
+        <w:rPr>
+          <w:rFonts w:asciiTheme="minorHAnsi" w:hAnsiTheme="minorHAnsi" w:cstheme="minorHAnsi"/>
+          <w:color w:val="000000" w:themeColor="text1"/>
+          <w:sz w:val="32"/>
+          <w:szCs w:val="32"/>
+        </w:rPr>
+      </w:pPr>
+      <w:r>
+        <w:rPr>
+          <w:rFonts w:asciiTheme="minorHAnsi" w:hAnsiTheme="minorHAnsi" w:cstheme="minorHAnsi"/>
+          <w:color w:val="000000" w:themeColor="text1"/>
+          <w:sz w:val="32"/>
+          <w:szCs w:val="32"/>
+        </w:rPr>
+        <w:t>Understanding the risks of business operation without access to data, 79% of respondents see data management and protection as a competitive business advantage.</w:t>
+      </w:r>
+    </w:p>
+    <w:p>
+      <w:pPr>
+        <w:pStyle w:val="NormalWeb"/>
+        <w:shd w:val="clear" w:color="auto" w:fill="FFFFFF"/>
+        <w:spacing w:before="0" w:beforeAutospacing="0" w:after="360" w:afterAutospacing="0"/>
+        <w:rPr>
+          <w:rFonts w:asciiTheme="minorHAnsi" w:hAnsiTheme="minorHAnsi" w:cstheme="minorHAnsi"/>
+          <w:color w:val="525A5F"/>
+          <w:sz w:val="32"/>
+          <w:szCs w:val="32"/>
+          <w:u w:val="single"/>
+        </w:rPr>
+      </w:pPr>
+    </w:p>
+    <w:p>
+      <w:pPr>
+        <w:pStyle w:val="NormalWeb"/>
+        <w:shd w:val="clear" w:color="auto" w:fill="FFFFFF"/>
+        <w:spacing w:before="0" w:beforeAutospacing="0" w:after="360" w:afterAutospacing="0"/>
+        <w:rPr>
+          <w:rFonts w:asciiTheme="minorHAnsi" w:hAnsiTheme="minorHAnsi" w:cstheme="minorHAnsi"/>
+          <w:color w:val="525A5F"/>
+          <w:sz w:val="32"/>
+          <w:szCs w:val="32"/>
+          <w:u w:val="single"/>
+        </w:rPr>
+      </w:pPr>
+    </w:p>
+    <w:p>
+      <w:pPr>
+        <w:rPr>
+          <w:rFonts w:cstheme="minorHAnsi"/>
           <w:color w:val="808080" w:themeColor="background1" w:themeShade="80"/>
+          <w:sz w:val="32"/>
+          <w:szCs w:val="32"/>
         </w:rPr>
       </w:pPr>
     </w:p>

</xml_diff>